<commit_message>
US 29 T 286 - Update documentation to reflect recent changes to docker process. Open to /irondb/documentation/docker, there will be a .docx and a .pdf
Former-commit-id: e8bc7568ad62ce38ec343ca69c0b976bd935b098
</commit_message>
<xml_diff>
--- a/documentation/docker/User Documentation.docx
+++ b/documentation/docker/User Documentation.docx
@@ -100,7 +100,7 @@
       <w:pPr>
         <w:numPr>
           <w:ilvl w:val="0"/>
-          <w:numId w:val="5"/>
+          <w:numId w:val="3"/>
         </w:numPr>
         <w:ind w:left="720" w:hanging="360"/>
         <w:rPr>
@@ -118,7 +118,7 @@
       <w:pPr>
         <w:numPr>
           <w:ilvl w:val="1"/>
-          <w:numId w:val="5"/>
+          <w:numId w:val="3"/>
         </w:numPr>
         <w:ind w:left="1440" w:hanging="360"/>
         <w:rPr>
@@ -152,7 +152,7 @@
       <w:pPr>
         <w:numPr>
           <w:ilvl w:val="1"/>
-          <w:numId w:val="5"/>
+          <w:numId w:val="3"/>
         </w:numPr>
         <w:ind w:left="1440" w:hanging="360"/>
         <w:rPr>
@@ -170,7 +170,7 @@
       <w:pPr>
         <w:numPr>
           <w:ilvl w:val="0"/>
-          <w:numId w:val="5"/>
+          <w:numId w:val="3"/>
         </w:numPr>
         <w:ind w:left="720" w:hanging="360"/>
         <w:rPr>
@@ -188,7 +188,7 @@
       <w:pPr>
         <w:numPr>
           <w:ilvl w:val="1"/>
-          <w:numId w:val="5"/>
+          <w:numId w:val="3"/>
         </w:numPr>
         <w:ind w:left="1440" w:hanging="360"/>
         <w:rPr>
@@ -222,7 +222,7 @@
       <w:pPr>
         <w:numPr>
           <w:ilvl w:val="1"/>
-          <w:numId w:val="5"/>
+          <w:numId w:val="3"/>
         </w:numPr>
         <w:ind w:left="1440" w:hanging="360"/>
         <w:rPr>
@@ -240,7 +240,7 @@
       <w:pPr>
         <w:numPr>
           <w:ilvl w:val="0"/>
-          <w:numId w:val="5"/>
+          <w:numId w:val="3"/>
         </w:numPr>
         <w:ind w:left="720" w:hanging="360"/>
         <w:rPr>
@@ -258,7 +258,7 @@
       <w:pPr>
         <w:numPr>
           <w:ilvl w:val="1"/>
-          <w:numId w:val="5"/>
+          <w:numId w:val="3"/>
         </w:numPr>
         <w:ind w:left="1440" w:hanging="360"/>
         <w:rPr>
@@ -349,6 +349,13 @@
         </w:rPr>
         <w:t xml:space="preserve">Open a terminal in you preferred directory, such as home. </w:t>
       </w:r>
+    </w:p>
+    <w:p>
+      <w:pPr>
+        <w:ind w:left="720" w:firstLine="0"/>
+        <w:contextualSpacing w:val="0"/>
+        <w:rPr/>
+      </w:pPr>
       <w:r>
         <w:rPr>
           <w:rFonts w:ascii="Consolas" w:cs="Consolas" w:eastAsia="Consolas" w:hAnsi="Consolas"/>
@@ -381,6 +388,13 @@
         </w:rPr>
         <w:t xml:space="preserve">Clone the repository: </w:t>
       </w:r>
+    </w:p>
+    <w:p>
+      <w:pPr>
+        <w:ind w:left="720" w:firstLine="0"/>
+        <w:contextualSpacing w:val="0"/>
+        <w:rPr/>
+      </w:pPr>
       <w:r>
         <w:rPr>
           <w:rFonts w:ascii="Consolas" w:cs="Consolas" w:eastAsia="Consolas" w:hAnsi="Consolas"/>
@@ -476,7 +490,7 @@
       <w:pPr>
         <w:numPr>
           <w:ilvl w:val="0"/>
-          <w:numId w:val="6"/>
+          <w:numId w:val="4"/>
         </w:numPr>
         <w:ind w:left="720" w:hanging="360"/>
         <w:rPr>
@@ -487,8 +501,15 @@
         <w:rPr>
           <w:rtl w:val="0"/>
         </w:rPr>
-        <w:t xml:space="preserve">Open the root directory: </w:t>
-      </w:r>
+        <w:t xml:space="preserve">Open the root directory:</w:t>
+      </w:r>
+    </w:p>
+    <w:p>
+      <w:pPr>
+        <w:ind w:left="720" w:firstLine="0"/>
+        <w:contextualSpacing w:val="0"/>
+        <w:rPr/>
+      </w:pPr>
       <w:r>
         <w:rPr>
           <w:rFonts w:ascii="Consolas" w:cs="Consolas" w:eastAsia="Consolas" w:hAnsi="Consolas"/>
@@ -509,7 +530,7 @@
       <w:pPr>
         <w:numPr>
           <w:ilvl w:val="0"/>
-          <w:numId w:val="6"/>
+          <w:numId w:val="4"/>
         </w:numPr>
         <w:ind w:left="720" w:hanging="360"/>
         <w:rPr>
@@ -522,6 +543,13 @@
         </w:rPr>
         <w:t xml:space="preserve">(Optional - do this if the next step does not work) Set permissions: </w:t>
       </w:r>
+    </w:p>
+    <w:p>
+      <w:pPr>
+        <w:ind w:left="720" w:firstLine="0"/>
+        <w:contextualSpacing w:val="0"/>
+        <w:rPr/>
+      </w:pPr>
       <w:r>
         <w:rPr>
           <w:rFonts w:ascii="Consolas" w:cs="Consolas" w:eastAsia="Consolas" w:hAnsi="Consolas"/>
@@ -529,7 +557,7 @@
           <w:shd w:fill="282a36" w:val="clear"/>
           <w:rtl w:val="0"/>
         </w:rPr>
-        <w:t xml:space="preserve">chmod a+x dockerup.sh</w:t>
+        <w:t xml:space="preserve">chmod a+x iron.sh</w:t>
       </w:r>
       <w:r>
         <w:rPr>
@@ -541,7 +569,7 @@
       <w:pPr>
         <w:numPr>
           <w:ilvl w:val="0"/>
-          <w:numId w:val="6"/>
+          <w:numId w:val="4"/>
         </w:numPr>
         <w:ind w:left="720" w:hanging="360"/>
         <w:rPr>
@@ -554,6 +582,13 @@
         </w:rPr>
         <w:t xml:space="preserve">Run the setup script:</w:t>
       </w:r>
+    </w:p>
+    <w:p>
+      <w:pPr>
+        <w:ind w:left="720" w:firstLine="0"/>
+        <w:contextualSpacing w:val="0"/>
+        <w:rPr/>
+      </w:pPr>
       <w:r>
         <w:rPr>
           <w:rFonts w:ascii="Consolas" w:cs="Consolas" w:eastAsia="Consolas" w:hAnsi="Consolas"/>
@@ -561,7 +596,7 @@
           <w:shd w:fill="282a36" w:val="clear"/>
           <w:rtl w:val="0"/>
         </w:rPr>
-        <w:t xml:space="preserve"> ./dockerup.sh </w:t>
+        <w:t xml:space="preserve"> ./iron.sh </w:t>
       </w:r>
       <w:r>
         <w:rPr>
@@ -569,16 +604,19 @@
         </w:rPr>
         <w:t xml:space="preserve">  </w:t>
       </w:r>
-      <w:r>
-        <w:rPr>
-          <w:rtl w:val="0"/>
-        </w:rPr>
-        <w:t xml:space="preserve">It should ask for your password as it will be installing some files globally. The setup process will take several minutes. The shell is running in an attached state and must remain open.</w:t>
-      </w:r>
-      <w:r>
-        <w:rPr>
-          <w:rtl w:val="0"/>
-        </w:rPr>
+    </w:p>
+    <w:p>
+      <w:pPr>
+        <w:ind w:left="0" w:firstLine="0"/>
+        <w:contextualSpacing w:val="0"/>
+        <w:rPr/>
+      </w:pPr>
+      <w:r>
+        <w:rPr>
+          <w:rtl w:val="0"/>
+        </w:rPr>
+        <w:tab/>
+        <w:t xml:space="preserve">You will be given several options.</w:t>
       </w:r>
     </w:p>
     <w:p>
@@ -586,20 +624,185 @@
         <w:ind w:left="720" w:firstLine="0"/>
         <w:contextualSpacing w:val="0"/>
         <w:rPr>
-          <w:rFonts w:ascii="Consolas" w:cs="Consolas" w:eastAsia="Consolas" w:hAnsi="Consolas"/>
-          <w:color w:val="f8f8f2"/>
-          <w:shd w:fill="282a36" w:val="clear"/>
-        </w:rPr>
-      </w:pPr>
-      <w:r>
-        <w:rPr>
-          <w:rFonts w:ascii="Consolas" w:cs="Consolas" w:eastAsia="Consolas" w:hAnsi="Consolas"/>
-          <w:color w:val="f8f8f2"/>
-          <w:shd w:fill="282a36" w:val="clear"/>
-        </w:rPr>
+          <w:b w:val="1"/>
+        </w:rPr>
+      </w:pPr>
+      <w:r>
+        <w:rPr>
+          <w:b w:val="1"/>
+          <w:rtl w:val="0"/>
+        </w:rPr>
+        <w:t xml:space="preserve">1 - Install dependencies, build the containers, and launch</w:t>
+      </w:r>
+    </w:p>
+    <w:p>
+      <w:pPr>
+        <w:ind w:left="1440" w:firstLine="0"/>
+        <w:contextualSpacing w:val="0"/>
+        <w:rPr/>
+      </w:pPr>
+      <w:r>
+        <w:rPr>
+          <w:rtl w:val="0"/>
+        </w:rPr>
+        <w:t xml:space="preserve">This should be run the first time you are launching IronDB or in case of wanting to rebuild all dependencies and containers.</w:t>
+      </w:r>
+    </w:p>
+    <w:p>
+      <w:pPr>
+        <w:ind w:left="720" w:firstLine="0"/>
+        <w:contextualSpacing w:val="0"/>
+        <w:rPr>
+          <w:b w:val="1"/>
+        </w:rPr>
+      </w:pPr>
+      <w:r>
+        <w:rPr>
+          <w:b w:val="1"/>
+          <w:rtl w:val="0"/>
+        </w:rPr>
+        <w:t xml:space="preserve">2 - Rebuild containers and launch</w:t>
+      </w:r>
+    </w:p>
+    <w:p>
+      <w:pPr>
+        <w:ind w:left="1440" w:firstLine="0"/>
+        <w:contextualSpacing w:val="0"/>
+        <w:rPr/>
+      </w:pPr>
+      <w:r>
+        <w:rPr>
+          <w:rtl w:val="0"/>
+        </w:rPr>
+        <w:t xml:space="preserve">Rebuild the containers but do not reinstall dependencies.</w:t>
+      </w:r>
+    </w:p>
+    <w:p>
+      <w:pPr>
+        <w:ind w:left="720" w:firstLine="0"/>
+        <w:contextualSpacing w:val="0"/>
+        <w:rPr>
+          <w:b w:val="1"/>
+        </w:rPr>
+      </w:pPr>
+      <w:r>
+        <w:rPr>
+          <w:b w:val="1"/>
+          <w:rtl w:val="0"/>
+        </w:rPr>
+        <w:t xml:space="preserve">3 - Launch pre-built containers</w:t>
+      </w:r>
+    </w:p>
+    <w:p>
+      <w:pPr>
+        <w:ind w:left="1440" w:firstLine="0"/>
+        <w:contextualSpacing w:val="0"/>
+        <w:rPr/>
+      </w:pPr>
+      <w:r>
+        <w:rPr>
+          <w:rtl w:val="0"/>
+        </w:rPr>
+        <w:t xml:space="preserve">Perform a normal launch of the containers that have been built prior.</w:t>
+      </w:r>
+    </w:p>
+    <w:p>
+      <w:pPr>
+        <w:ind w:left="720" w:firstLine="0"/>
+        <w:contextualSpacing w:val="0"/>
+        <w:rPr>
+          <w:b w:val="1"/>
+        </w:rPr>
+      </w:pPr>
+      <w:r>
+        <w:rPr>
+          <w:b w:val="1"/>
+          <w:rtl w:val="0"/>
+        </w:rPr>
+        <w:t xml:space="preserve">4 - Stop the containers</w:t>
+      </w:r>
+    </w:p>
+    <w:p>
+      <w:pPr>
+        <w:ind w:left="1440" w:firstLine="0"/>
+        <w:contextualSpacing w:val="0"/>
+        <w:rPr/>
+      </w:pPr>
+      <w:r>
+        <w:rPr>
+          <w:rtl w:val="0"/>
+        </w:rPr>
+        <w:t xml:space="preserve">Performs the docker-compose down command</w:t>
+      </w:r>
+    </w:p>
+    <w:p>
+      <w:pPr>
+        <w:ind w:left="720" w:firstLine="0"/>
+        <w:contextualSpacing w:val="0"/>
+        <w:rPr>
+          <w:b w:val="1"/>
+        </w:rPr>
+      </w:pPr>
+      <w:r>
+        <w:rPr>
+          <w:b w:val="1"/>
+          <w:rtl w:val="0"/>
+        </w:rPr>
+        <w:t xml:space="preserve">9 - Stop and Remove ALL containers</w:t>
+      </w:r>
+    </w:p>
+    <w:p>
+      <w:pPr>
+        <w:ind w:left="1440" w:firstLine="0"/>
+        <w:contextualSpacing w:val="0"/>
+        <w:rPr/>
+      </w:pPr>
+      <w:r>
+        <w:rPr>
+          <w:rtl w:val="0"/>
+        </w:rPr>
+        <w:t xml:space="preserve">If performing a fresh install (1) does not correct the issues, do this and then try a fresh install again.</w:t>
+      </w:r>
+    </w:p>
+    <w:p>
+      <w:pPr>
+        <w:ind w:left="720" w:firstLine="0"/>
+        <w:contextualSpacing w:val="0"/>
+        <w:rPr>
+          <w:b w:val="1"/>
+        </w:rPr>
+      </w:pPr>
+      <w:r>
+        <w:rPr>
+          <w:b w:val="1"/>
+          <w:rtl w:val="0"/>
+        </w:rPr>
+        <w:t xml:space="preserve">x - Exit the program</w:t>
+      </w:r>
+    </w:p>
+    <w:p>
+      <w:pPr>
+        <w:ind w:left="0" w:firstLine="0"/>
+        <w:contextualSpacing w:val="0"/>
+        <w:rPr/>
+      </w:pPr>
+      <w:r>
+        <w:rPr>
+          <w:rtl w:val="0"/>
+        </w:rPr>
+      </w:r>
+    </w:p>
+    <w:p>
+      <w:pPr>
+        <w:ind w:left="0" w:firstLine="0"/>
+        <w:contextualSpacing w:val="0"/>
+        <w:rPr/>
+      </w:pPr>
+      <w:r>
+        <w:rPr/>
         <w:drawing>
           <wp:inline distB="114300" distT="114300" distL="114300" distR="114300">
-            <wp:extent cx="5943600" cy="1612900"/>
+            <wp:extent cx="5943600" cy="1930400"/>
             <wp:effectExtent b="0" l="0" r="0" t="0"/>
             <wp:docPr id="1" name="image1.png"/>
             <a:graphic>
@@ -619,7 +822,7 @@
                   <pic:spPr>
                     <a:xfrm>
                       <a:off x="0" y="0"/>
-                      <a:ext cx="5943600" cy="1612900"/>
+                      <a:ext cx="5943600" cy="1930400"/>
                     </a:xfrm>
                     <a:prstGeom prst="rect"/>
                     <a:ln/>
@@ -638,9 +841,25 @@
     </w:p>
     <w:p>
       <w:pPr>
+        <w:ind w:left="720" w:firstLine="0"/>
+        <w:contextualSpacing w:val="0"/>
+        <w:rPr>
+          <w:rFonts w:ascii="Consolas" w:cs="Consolas" w:eastAsia="Consolas" w:hAnsi="Consolas"/>
+          <w:color w:val="f8f8f2"/>
+          <w:shd w:fill="282a36" w:val="clear"/>
+        </w:rPr>
+      </w:pPr>
+      <w:r>
+        <w:rPr>
+          <w:rtl w:val="0"/>
+        </w:rPr>
+      </w:r>
+    </w:p>
+    <w:p>
+      <w:pPr>
         <w:numPr>
           <w:ilvl w:val="0"/>
-          <w:numId w:val="6"/>
+          <w:numId w:val="4"/>
         </w:numPr>
         <w:ind w:left="720" w:hanging="360"/>
         <w:rPr>
@@ -726,6 +945,13 @@
         </w:rPr>
         <w:t xml:space="preserve">Enter the root directory: </w:t>
       </w:r>
+    </w:p>
+    <w:p>
+      <w:pPr>
+        <w:ind w:left="720" w:firstLine="0"/>
+        <w:contextualSpacing w:val="0"/>
+        <w:rPr/>
+      </w:pPr>
       <w:r>
         <w:rPr>
           <w:rFonts w:ascii="Consolas" w:cs="Consolas" w:eastAsia="Consolas" w:hAnsi="Consolas"/>
@@ -758,118 +984,82 @@
         <w:t xml:space="preserve">Install the npm dependencies: </w:t>
       </w:r>
     </w:p>
-    <w:p>
-      <w:pPr>
-        <w:numPr>
-          <w:ilvl w:val="1"/>
-          <w:numId w:val="1"/>
-        </w:numPr>
-        <w:ind w:left="1440" w:hanging="360"/>
-        <w:rPr/>
-      </w:pPr>
-      <w:r>
-        <w:rPr>
-          <w:rFonts w:ascii="Consolas" w:cs="Consolas" w:eastAsia="Consolas" w:hAnsi="Consolas"/>
-          <w:color w:val="f8f8f2"/>
-          <w:shd w:fill="282a36" w:val="clear"/>
-          <w:rtl w:val="0"/>
-        </w:rPr>
-        <w:t xml:space="preserve">npm install</w:t>
-      </w:r>
-    </w:p>
-    <w:p>
-      <w:pPr>
-        <w:numPr>
-          <w:ilvl w:val="1"/>
-          <w:numId w:val="1"/>
-        </w:numPr>
-        <w:ind w:left="1440" w:hanging="360"/>
-        <w:rPr/>
-      </w:pPr>
-      <w:r>
-        <w:rPr>
-          <w:rFonts w:ascii="Consolas" w:cs="Consolas" w:eastAsia="Consolas" w:hAnsi="Consolas"/>
-          <w:color w:val="f8f8f2"/>
-          <w:shd w:fill="282a36" w:val="clear"/>
-          <w:rtl w:val="0"/>
-        </w:rPr>
-        <w:t xml:space="preserve">sudo npm install -g gulp-cli</w:t>
-      </w:r>
-    </w:p>
-    <w:p>
-      <w:pPr>
-        <w:numPr>
-          <w:ilvl w:val="1"/>
-          <w:numId w:val="1"/>
-        </w:numPr>
-        <w:ind w:left="1440" w:hanging="360"/>
-        <w:rPr/>
-      </w:pPr>
-      <w:r>
-        <w:rPr>
-          <w:rFonts w:ascii="Consolas" w:cs="Consolas" w:eastAsia="Consolas" w:hAnsi="Consolas"/>
-          <w:color w:val="f8f8f2"/>
-          <w:shd w:fill="282a36" w:val="clear"/>
-          <w:rtl w:val="0"/>
-        </w:rPr>
-        <w:t xml:space="preserve">sudo npm install -g jest-cli</w:t>
-      </w:r>
-    </w:p>
-    <w:p>
-      <w:pPr>
-        <w:numPr>
-          <w:ilvl w:val="1"/>
-          <w:numId w:val="1"/>
-        </w:numPr>
-        <w:ind w:left="1440" w:hanging="360"/>
-        <w:rPr/>
-      </w:pPr>
-      <w:r>
-        <w:rPr>
-          <w:rFonts w:ascii="Consolas" w:cs="Consolas" w:eastAsia="Consolas" w:hAnsi="Consolas"/>
-          <w:color w:val="f8f8f2"/>
-          <w:shd w:fill="282a36" w:val="clear"/>
-          <w:rtl w:val="0"/>
-        </w:rPr>
-        <w:t xml:space="preserve">gulp sass</w:t>
-      </w:r>
-      <w:r>
-        <w:rPr>
-          <w:rtl w:val="0"/>
-        </w:rPr>
-        <w:t xml:space="preserve">  </w:t>
-      </w:r>
-    </w:p>
-    <w:p>
-      <w:pPr>
-        <w:numPr>
-          <w:ilvl w:val="1"/>
-          <w:numId w:val="1"/>
-        </w:numPr>
-        <w:ind w:left="1440" w:hanging="360"/>
-        <w:rPr/>
-      </w:pPr>
-      <w:r>
-        <w:rPr>
-          <w:rFonts w:ascii="Consolas" w:cs="Consolas" w:eastAsia="Consolas" w:hAnsi="Consolas"/>
-          <w:color w:val="f8f8f2"/>
-          <w:shd w:fill="282a36" w:val="clear"/>
-          <w:rtl w:val="0"/>
-        </w:rPr>
-        <w:t xml:space="preserve">gulp js</w:t>
-      </w:r>
-      <w:r>
-        <w:rPr>
-          <w:rtl w:val="0"/>
-        </w:rPr>
-        <w:t xml:space="preserve">  </w:t>
-      </w:r>
-      <w:r>
-        <w:rPr>
-          <w:rtl w:val="0"/>
-        </w:rPr>
-      </w:r>
-    </w:p>
+    <w:tbl>
+      <w:tblPr>
+        <w:tblStyle w:val="Table1"/>
+        <w:jc w:val="left"/>
+        <w:tblInd w:w="100.0" w:type="pct"/>
+        <w:tblLayout w:type="fixed"/>
+        <w:tblLook w:val="0600"/>
+      </w:tblPr>
+      <w:tblGrid>
+        <w:gridCol w:w="9360"/>
+        <w:tblGridChange w:id="0">
+          <w:tblGrid>
+            <w:gridCol w:w="9360"/>
+          </w:tblGrid>
+        </w:tblGridChange>
+      </w:tblGrid>
+      <w:tr>
+        <w:tc>
+          <w:tcPr>
+            <w:shd w:fill="282a36" w:val="clear"/>
+            <w:tcMar>
+              <w:top w:w="100.0" w:type="dxa"/>
+              <w:left w:w="100.0" w:type="dxa"/>
+              <w:bottom w:w="100.0" w:type="dxa"/>
+              <w:right w:w="100.0" w:type="dxa"/>
+            </w:tcMar>
+            <w:vAlign w:val="top"/>
+          </w:tcPr>
+          <w:p>
+            <w:pPr>
+              <w:keepNext w:val="0"/>
+              <w:keepLines w:val="0"/>
+              <w:widowControl w:val="0"/>
+              <w:pBdr>
+                <w:top w:space="0" w:sz="0" w:val="nil"/>
+                <w:left w:space="0" w:sz="0" w:val="nil"/>
+                <w:bottom w:space="0" w:sz="0" w:val="nil"/>
+                <w:right w:space="0" w:sz="0" w:val="nil"/>
+                <w:between w:space="0" w:sz="0" w:val="nil"/>
+              </w:pBdr>
+              <w:shd w:fill="auto" w:val="clear"/>
+              <w:spacing w:after="0" w:before="0" w:line="276" w:lineRule="auto"/>
+              <w:ind w:left="0" w:right="0" w:firstLine="0"/>
+              <w:contextualSpacing w:val="0"/>
+              <w:jc w:val="left"/>
+              <w:rPr>
+                <w:b w:val="1"/>
+              </w:rPr>
+            </w:pPr>
+            <w:r>
+              <w:rPr>
+                <w:rFonts w:ascii="Consolas" w:cs="Consolas" w:eastAsia="Consolas" w:hAnsi="Consolas"/>
+                <w:b w:val="1"/>
+                <w:color w:val="f8f8f2"/>
+                <w:shd w:fill="282a36" w:val="clear"/>
+                <w:rtl w:val="0"/>
+              </w:rPr>
+              <w:t xml:space="preserve">npm install</w:t>
+              <w:br w:type="textWrapping"/>
+              <w:t xml:space="preserve">sudo npm install -g gulp-cli</w:t>
+              <w:br w:type="textWrapping"/>
+              <w:t xml:space="preserve">sudo npm install -g jest-cli</w:t>
+              <w:br w:type="textWrapping"/>
+              <w:t xml:space="preserve">gulp sass  </w:t>
+              <w:br w:type="textWrapping"/>
+              <w:t xml:space="preserve">gulp js  </w:t>
+            </w:r>
+            <w:r>
+              <w:rPr>
+                <w:rtl w:val="0"/>
+              </w:rPr>
+            </w:r>
+          </w:p>
+        </w:tc>
+      </w:tr>
+    </w:tbl>
     <w:p>
       <w:pPr>
         <w:numPr>
@@ -918,6 +1108,13 @@
         </w:rPr>
         <w:t xml:space="preserve"> then: </w:t>
       </w:r>
+    </w:p>
+    <w:p>
+      <w:pPr>
+        <w:ind w:left="720" w:firstLine="0"/>
+        <w:contextualSpacing w:val="0"/>
+        <w:rPr/>
+      </w:pPr>
       <w:r>
         <w:rPr>
           <w:rFonts w:ascii="Consolas" w:cs="Consolas" w:eastAsia="Consolas" w:hAnsi="Consolas"/>
@@ -949,6 +1146,13 @@
         </w:rPr>
         <w:t xml:space="preserve">Make the postgres folder: </w:t>
       </w:r>
+    </w:p>
+    <w:p>
+      <w:pPr>
+        <w:ind w:left="720" w:firstLine="0"/>
+        <w:contextualSpacing w:val="0"/>
+        <w:rPr/>
+      </w:pPr>
       <w:r>
         <w:rPr>
           <w:rFonts w:ascii="Consolas" w:cs="Consolas" w:eastAsia="Consolas" w:hAnsi="Consolas"/>
@@ -972,43 +1176,96 @@
           <w:numId w:val="1"/>
         </w:numPr>
         <w:ind w:left="720" w:hanging="360"/>
-        <w:rPr/>
-      </w:pPr>
-      <w:r>
-        <w:rPr>
-          <w:rtl w:val="0"/>
-        </w:rPr>
-        <w:t xml:space="preserve">Build and launch the containers: </w:t>
-      </w:r>
-      <w:r>
-        <w:rPr>
-          <w:rFonts w:ascii="Consolas" w:cs="Consolas" w:eastAsia="Consolas" w:hAnsi="Consolas"/>
-          <w:color w:val="f8f8f2"/>
-          <w:shd w:fill="282a36" w:val="clear"/>
-          <w:rtl w:val="0"/>
-        </w:rPr>
-        <w:t xml:space="preserve">docker-compose up --build</w:t>
-      </w:r>
-      <w:r>
-        <w:rPr>
-          <w:rtl w:val="0"/>
-        </w:rPr>
-        <w:t xml:space="preserve">  The </w:t>
-      </w:r>
-      <w:r>
-        <w:rPr>
-          <w:rFonts w:ascii="Consolas" w:cs="Consolas" w:eastAsia="Consolas" w:hAnsi="Consolas"/>
-          <w:color w:val="f8f8f2"/>
-          <w:shd w:fill="282a36" w:val="clear"/>
-          <w:rtl w:val="0"/>
-        </w:rPr>
-        <w:t xml:space="preserve">--build</w:t>
-      </w:r>
-      <w:r>
-        <w:rPr>
-          <w:rtl w:val="0"/>
-        </w:rPr>
-        <w:t xml:space="preserve"> argument is important for ensuring that you are not trying to run an outdated container.</w:t>
+        <w:rPr>
+          <w:u w:val="none"/>
+        </w:rPr>
+      </w:pPr>
+      <w:r>
+        <w:rPr>
+          <w:rtl w:val="0"/>
+        </w:rPr>
+        <w:t xml:space="preserve">Remove previous files and directories:</w:t>
+      </w:r>
+    </w:p>
+    <w:tbl>
+      <w:tblPr>
+        <w:tblStyle w:val="Table2"/>
+        <w:jc w:val="left"/>
+        <w:tblInd w:w="100.0" w:type="pct"/>
+        <w:tblLayout w:type="fixed"/>
+        <w:tblLook w:val="0600"/>
+      </w:tblPr>
+      <w:tblGrid>
+        <w:gridCol w:w="9360"/>
+        <w:tblGridChange w:id="0">
+          <w:tblGrid>
+            <w:gridCol w:w="9360"/>
+          </w:tblGrid>
+        </w:tblGridChange>
+      </w:tblGrid>
+      <w:tr>
+        <w:tc>
+          <w:tcPr>
+            <w:shd w:fill="282a36" w:val="clear"/>
+            <w:tcMar>
+              <w:top w:w="100.0" w:type="dxa"/>
+              <w:left w:w="100.0" w:type="dxa"/>
+              <w:bottom w:w="100.0" w:type="dxa"/>
+              <w:right w:w="100.0" w:type="dxa"/>
+            </w:tcMar>
+            <w:vAlign w:val="top"/>
+          </w:tcPr>
+          <w:p>
+            <w:pPr>
+              <w:keepNext w:val="0"/>
+              <w:keepLines w:val="0"/>
+              <w:widowControl w:val="0"/>
+              <w:pBdr>
+                <w:top w:space="0" w:sz="0" w:val="nil"/>
+                <w:left w:space="0" w:sz="0" w:val="nil"/>
+                <w:bottom w:space="0" w:sz="0" w:val="nil"/>
+                <w:right w:space="0" w:sz="0" w:val="nil"/>
+                <w:between w:space="0" w:sz="0" w:val="nil"/>
+              </w:pBdr>
+              <w:shd w:fill="auto" w:val="clear"/>
+              <w:spacing w:after="0" w:before="0" w:line="276" w:lineRule="auto"/>
+              <w:ind w:left="630" w:right="0" w:firstLine="0"/>
+              <w:contextualSpacing w:val="0"/>
+              <w:jc w:val="left"/>
+              <w:rPr/>
+            </w:pPr>
+            <w:r>
+              <w:rPr>
+                <w:rFonts w:ascii="Consolas" w:cs="Consolas" w:eastAsia="Consolas" w:hAnsi="Consolas"/>
+                <w:color w:val="f8f8f2"/>
+                <w:shd w:fill="282a36" w:val="clear"/>
+                <w:rtl w:val="0"/>
+              </w:rPr>
+              <w:t xml:space="preserve">sudo rm -rf pg-data </w:t>
+              <w:br w:type="textWrapping"/>
+              <w:t xml:space="preserve">sudo rm -rf node-modules</w:t>
+              <w:br w:type="textWrapping"/>
+              <w:t xml:space="preserve">sudo rm -rf rabbitmq/data/.erlang.cookie</w:t>
+            </w:r>
+            <w:r>
+              <w:rPr>
+                <w:rtl w:val="0"/>
+              </w:rPr>
+            </w:r>
+          </w:p>
+        </w:tc>
+      </w:tr>
+    </w:tbl>
+    <w:p>
+      <w:pPr>
+        <w:ind w:left="720" w:firstLine="0"/>
+        <w:contextualSpacing w:val="0"/>
+        <w:rPr/>
+      </w:pPr>
+      <w:r>
+        <w:rPr>
+          <w:rtl w:val="0"/>
+        </w:rPr>
       </w:r>
     </w:p>
     <w:p>
@@ -1024,7 +1281,94 @@
         <w:rPr>
           <w:rtl w:val="0"/>
         </w:rPr>
-        <w:t xml:space="preserve">The shell is running in an attached state and must remain open. Navigate to </w:t>
+        <w:t xml:space="preserve">Build and launch the containers: </w:t>
+      </w:r>
+      <w:r>
+        <w:rPr>
+          <w:rFonts w:ascii="Consolas" w:cs="Consolas" w:eastAsia="Consolas" w:hAnsi="Consolas"/>
+          <w:color w:val="f8f8f2"/>
+          <w:shd w:fill="282a36" w:val="clear"/>
+          <w:rtl w:val="0"/>
+        </w:rPr>
+        <w:t xml:space="preserve">docker-compose up --build -d</w:t>
+      </w:r>
+      <w:r>
+        <w:rPr>
+          <w:rtl w:val="0"/>
+        </w:rPr>
+        <w:t xml:space="preserve">  </w:t>
+      </w:r>
+    </w:p>
+    <w:p>
+      <w:pPr>
+        <w:ind w:left="720" w:firstLine="0"/>
+        <w:contextualSpacing w:val="0"/>
+        <w:rPr/>
+      </w:pPr>
+      <w:r>
+        <w:rPr>
+          <w:rtl w:val="0"/>
+        </w:rPr>
+        <w:t xml:space="preserve">The </w:t>
+      </w:r>
+      <w:r>
+        <w:rPr>
+          <w:rFonts w:ascii="Consolas" w:cs="Consolas" w:eastAsia="Consolas" w:hAnsi="Consolas"/>
+          <w:color w:val="f8f8f2"/>
+          <w:shd w:fill="282a36" w:val="clear"/>
+          <w:rtl w:val="0"/>
+        </w:rPr>
+        <w:t xml:space="preserve">--build</w:t>
+      </w:r>
+      <w:r>
+        <w:rPr>
+          <w:rtl w:val="0"/>
+        </w:rPr>
+        <w:t xml:space="preserve"> flag is important for ensuring that you are not trying to run an outdated container. </w:t>
+      </w:r>
+    </w:p>
+    <w:p>
+      <w:pPr>
+        <w:ind w:left="720" w:firstLine="0"/>
+        <w:contextualSpacing w:val="0"/>
+        <w:rPr/>
+      </w:pPr>
+      <w:r>
+        <w:rPr>
+          <w:rtl w:val="0"/>
+        </w:rPr>
+        <w:t xml:space="preserve">The</w:t>
+      </w:r>
+      <w:r>
+        <w:rPr>
+          <w:rFonts w:ascii="Consolas" w:cs="Consolas" w:eastAsia="Consolas" w:hAnsi="Consolas"/>
+          <w:color w:val="f8f8f2"/>
+          <w:shd w:fill="282a36" w:val="clear"/>
+          <w:rtl w:val="0"/>
+        </w:rPr>
+        <w:t xml:space="preserve"> -d</w:t>
+      </w:r>
+      <w:r>
+        <w:rPr>
+          <w:rtl w:val="0"/>
+        </w:rPr>
+        <w:t xml:space="preserve"> flag is for running the containers in a detached state.</w:t>
+      </w:r>
+    </w:p>
+    <w:p>
+      <w:pPr>
+        <w:numPr>
+          <w:ilvl w:val="0"/>
+          <w:numId w:val="1"/>
+        </w:numPr>
+        <w:ind w:left="720" w:hanging="360"/>
+        <w:rPr/>
+      </w:pPr>
+      <w:r>
+        <w:rPr>
+          <w:rtl w:val="0"/>
+        </w:rPr>
+        <w:t xml:space="preserve">Navigate to </w:t>
       </w:r>
       <w:hyperlink r:id="rId11">
         <w:r>
@@ -1042,23 +1386,6 @@
         </w:rPr>
         <w:t xml:space="preserve"> which will take you to the landing page. </w:t>
       </w:r>
-    </w:p>
-    <w:p>
-      <w:pPr>
-        <w:contextualSpacing w:val="0"/>
-        <w:rPr/>
-      </w:pPr>
-      <w:r>
-        <w:rPr>
-          <w:rtl w:val="0"/>
-        </w:rPr>
-      </w:r>
-    </w:p>
-    <w:p>
-      <w:pPr>
-        <w:contextualSpacing w:val="0"/>
-        <w:rPr/>
-      </w:pPr>
       <w:r>
         <w:rPr>
           <w:rtl w:val="0"/>
@@ -1076,66 +1403,9 @@
       </w:pPr>
       <w:r>
         <w:rPr>
-          <w:rtl w:val="0"/>
-        </w:rPr>
-      </w:r>
-    </w:p>
-    <w:p>
-      <w:pPr>
-        <w:contextualSpacing w:val="0"/>
-        <w:rPr>
           <w:b w:val="1"/>
           <w:sz w:val="24"/>
           <w:szCs w:val="24"/>
-        </w:rPr>
-      </w:pPr>
-      <w:r>
-        <w:rPr>
-          <w:rtl w:val="0"/>
-        </w:rPr>
-      </w:r>
-    </w:p>
-    <w:p>
-      <w:pPr>
-        <w:contextualSpacing w:val="0"/>
-        <w:jc w:val="center"/>
-        <w:rPr>
-          <w:b w:val="1"/>
-          <w:sz w:val="24"/>
-          <w:szCs w:val="24"/>
-        </w:rPr>
-      </w:pPr>
-      <w:r>
-        <w:rPr>
-          <w:sz w:val="24"/>
-          <w:szCs w:val="24"/>
-          <w:rtl w:val="0"/>
-        </w:rPr>
-        <w:t xml:space="preserve">(instructions continue on next page)</w:t>
-      </w:r>
-      <w:r>
-        <w:br w:type="page"/>
-      </w:r>
-      <w:r>
-        <w:rPr>
-          <w:rtl w:val="0"/>
-        </w:rPr>
-      </w:r>
-    </w:p>
-    <w:p>
-      <w:pPr>
-        <w:contextualSpacing w:val="0"/>
-        <w:rPr>
-          <w:b w:val="1"/>
-          <w:sz w:val="24"/>
-          <w:szCs w:val="24"/>
-        </w:rPr>
-      </w:pPr>
-      <w:r>
-        <w:rPr>
-          <w:b w:val="1"/>
-          <w:sz w:val="24"/>
-          <w:szCs w:val="24"/>
           <w:rtl w:val="0"/>
         </w:rPr>
         <w:t xml:space="preserve">Shutdown procedures:</w:t>
@@ -1154,91 +1424,15 @@
     </w:p>
     <w:p>
       <w:pPr>
-        <w:numPr>
-          <w:ilvl w:val="0"/>
-          <w:numId w:val="4"/>
-        </w:numPr>
-        <w:ind w:left="720" w:hanging="360"/>
-        <w:rPr>
-          <w:u w:val="none"/>
-        </w:rPr>
-      </w:pPr>
-      <w:r>
-        <w:rPr>
-          <w:rtl w:val="0"/>
-        </w:rPr>
-        <w:t xml:space="preserve">Press </w:t>
-      </w:r>
-      <w:r>
-        <w:rPr>
-          <w:b w:val="1"/>
-          <w:rtl w:val="0"/>
-        </w:rPr>
-        <w:t xml:space="preserve">Ctrl + C</w:t>
-      </w:r>
-      <w:r>
-        <w:rPr>
-          <w:rtl w:val="0"/>
-        </w:rPr>
-        <w:t xml:space="preserve"> to shutdown the servers. </w:t>
-      </w:r>
-      <w:r>
-        <w:rPr/>
-        <w:drawing>
-          <wp:inline distB="114300" distT="114300" distL="114300" distR="114300">
-            <wp:extent cx="5943600" cy="2273300"/>
-            <wp:effectExtent b="0" l="0" r="0" t="0"/>
-            <wp:docPr id="2" name="image2.png"/>
-            <a:graphic>
-              <a:graphicData uri="http://schemas.openxmlformats.org/drawingml/2006/picture">
-                <pic:pic>
-                  <pic:nvPicPr>
-                    <pic:cNvPr id="0" name="image2.png"/>
-                    <pic:cNvPicPr preferRelativeResize="0"/>
-                  </pic:nvPicPr>
-                  <pic:blipFill>
-                    <a:blip r:embed="rId12"/>
-                    <a:srcRect b="0" l="0" r="0" t="0"/>
-                    <a:stretch>
-                      <a:fillRect/>
-                    </a:stretch>
-                  </pic:blipFill>
-                  <pic:spPr>
-                    <a:xfrm>
-                      <a:off x="0" y="0"/>
-                      <a:ext cx="5943600" cy="2273300"/>
-                    </a:xfrm>
-                    <a:prstGeom prst="rect"/>
-                    <a:ln/>
-                  </pic:spPr>
-                </pic:pic>
-              </a:graphicData>
-            </a:graphic>
-          </wp:inline>
-        </w:drawing>
-      </w:r>
-      <w:r>
-        <w:rPr>
-          <w:rtl w:val="0"/>
-        </w:rPr>
-      </w:r>
-    </w:p>
-    <w:p>
-      <w:pPr>
-        <w:numPr>
-          <w:ilvl w:val="0"/>
-          <w:numId w:val="4"/>
-        </w:numPr>
-        <w:ind w:left="720" w:hanging="360"/>
-        <w:rPr>
-          <w:u w:val="none"/>
-        </w:rPr>
-      </w:pPr>
-      <w:r>
-        <w:rPr>
-          <w:rtl w:val="0"/>
-        </w:rPr>
-        <w:t xml:space="preserve">Then enter:</w:t>
+        <w:ind w:left="720" w:firstLine="0"/>
+        <w:contextualSpacing w:val="0"/>
+        <w:rPr/>
+      </w:pPr>
+      <w:r>
+        <w:rPr>
+          <w:rtl w:val="0"/>
+        </w:rPr>
+        <w:t xml:space="preserve">Open the controller application </w:t>
       </w:r>
       <w:r>
         <w:rPr>
@@ -1247,112 +1441,55 @@
           <w:shd w:fill="282a36" w:val="clear"/>
           <w:rtl w:val="0"/>
         </w:rPr>
-        <w:t xml:space="preserve"> docker-compose down</w:t>
-      </w:r>
-      <w:r>
-        <w:rPr>
-          <w:rtl w:val="0"/>
-        </w:rPr>
-        <w:t xml:space="preserve">  This ensures that the networks are properly closed and will prevent issues with launching the containers in the future.  </w:t>
-      </w:r>
-      <w:r>
-        <w:rPr/>
-        <w:drawing>
-          <wp:inline distB="114300" distT="114300" distL="114300" distR="114300">
-            <wp:extent cx="5943600" cy="2273300"/>
-            <wp:effectExtent b="0" l="0" r="0" t="0"/>
-            <wp:docPr id="4" name="image4.png"/>
-            <a:graphic>
-              <a:graphicData uri="http://schemas.openxmlformats.org/drawingml/2006/picture">
-                <pic:pic>
-                  <pic:nvPicPr>
-                    <pic:cNvPr id="0" name="image4.png"/>
-                    <pic:cNvPicPr preferRelativeResize="0"/>
-                  </pic:nvPicPr>
-                  <pic:blipFill>
-                    <a:blip r:embed="rId13"/>
-                    <a:srcRect b="0" l="0" r="0" t="0"/>
-                    <a:stretch>
-                      <a:fillRect/>
-                    </a:stretch>
-                  </pic:blipFill>
-                  <pic:spPr>
-                    <a:xfrm>
-                      <a:off x="0" y="0"/>
-                      <a:ext cx="5943600" cy="2273300"/>
-                    </a:xfrm>
-                    <a:prstGeom prst="rect"/>
-                    <a:ln/>
-                  </pic:spPr>
-                </pic:pic>
-              </a:graphicData>
-            </a:graphic>
-          </wp:inline>
-        </w:drawing>
-      </w:r>
-      <w:r>
-        <w:rPr>
-          <w:rtl w:val="0"/>
-        </w:rPr>
-      </w:r>
-    </w:p>
-    <w:p>
-      <w:pPr>
-        <w:contextualSpacing w:val="0"/>
-        <w:rPr/>
-      </w:pPr>
-      <w:r>
-        <w:rPr>
-          <w:rtl w:val="0"/>
-        </w:rPr>
-      </w:r>
-    </w:p>
-    <w:p>
-      <w:pPr>
-        <w:contextualSpacing w:val="0"/>
-        <w:rPr>
-          <w:b w:val="1"/>
-          <w:sz w:val="24"/>
-          <w:szCs w:val="24"/>
-        </w:rPr>
-      </w:pPr>
-      <w:r>
-        <w:rPr>
-          <w:b w:val="1"/>
-          <w:sz w:val="24"/>
-          <w:szCs w:val="24"/>
-          <w:rtl w:val="0"/>
-        </w:rPr>
-        <w:t xml:space="preserve">Restart the servers:</w:t>
-      </w:r>
-    </w:p>
-    <w:p>
-      <w:pPr>
-        <w:contextualSpacing w:val="0"/>
-        <w:rPr/>
-      </w:pPr>
-      <w:r>
-        <w:rPr>
-          <w:rtl w:val="0"/>
-        </w:rPr>
-      </w:r>
-    </w:p>
-    <w:p>
-      <w:pPr>
-        <w:numPr>
-          <w:ilvl w:val="0"/>
-          <w:numId w:val="3"/>
-        </w:numPr>
-        <w:ind w:left="720" w:hanging="360"/>
-        <w:rPr>
-          <w:u w:val="none"/>
-        </w:rPr>
-      </w:pPr>
-      <w:r>
-        <w:rPr>
-          <w:rtl w:val="0"/>
-        </w:rPr>
-        <w:t xml:space="preserve">Running dockerup.sh re-installs dependencies and rebuilds the containers. To avoid this, enter: </w:t>
+        <w:t xml:space="preserve">./iron.sh</w:t>
+      </w:r>
+      <w:r>
+        <w:rPr>
+          <w:rtl w:val="0"/>
+        </w:rPr>
+        <w:t xml:space="preserve"> and then select </w:t>
+      </w:r>
+      <w:r>
+        <w:rPr>
+          <w:b w:val="1"/>
+          <w:rtl w:val="0"/>
+        </w:rPr>
+        <w:t xml:space="preserve">4</w:t>
+      </w:r>
+      <w:r>
+        <w:rPr>
+          <w:rtl w:val="0"/>
+        </w:rPr>
+        <w:t xml:space="preserve">. </w:t>
+      </w:r>
+    </w:p>
+    <w:p>
+      <w:pPr>
+        <w:ind w:left="720" w:firstLine="0"/>
+        <w:contextualSpacing w:val="0"/>
+        <w:rPr>
+          <w:b w:val="1"/>
+        </w:rPr>
+      </w:pPr>
+      <w:r>
+        <w:rPr>
+          <w:b w:val="1"/>
+          <w:rtl w:val="0"/>
+        </w:rPr>
+        <w:t xml:space="preserve">OR</w:t>
+      </w:r>
+    </w:p>
+    <w:p>
+      <w:pPr>
+        <w:ind w:left="720" w:firstLine="0"/>
+        <w:contextualSpacing w:val="0"/>
+        <w:rPr/>
+      </w:pPr>
+      <w:r>
+        <w:rPr>
+          <w:rtl w:val="0"/>
+        </w:rPr>
+        <w:t xml:space="preserve">Enter the command </w:t>
       </w:r>
       <w:r>
         <w:rPr>
@@ -1361,14 +1498,74 @@
           <w:shd w:fill="282a36" w:val="clear"/>
           <w:rtl w:val="0"/>
         </w:rPr>
-        <w:t xml:space="preserve">docker-compose up </w:t>
-      </w:r>
-      <w:r>
-        <w:rPr>
-          <w:rtl w:val="0"/>
-        </w:rPr>
-        <w:t xml:space="preserve"> - Optionally, you may rebuild the containers before launching:</w:t>
-      </w:r>
+        <w:t xml:space="preserve">docker-compose down</w:t>
+      </w:r>
+      <w:r>
+        <w:rPr>
+          <w:rtl w:val="0"/>
+        </w:rPr>
+      </w:r>
+    </w:p>
+    <w:p>
+      <w:pPr>
+        <w:contextualSpacing w:val="0"/>
+        <w:rPr/>
+      </w:pPr>
+      <w:r>
+        <w:rPr>
+          <w:rtl w:val="0"/>
+        </w:rPr>
+      </w:r>
+    </w:p>
+    <w:p>
+      <w:pPr>
+        <w:contextualSpacing w:val="0"/>
+        <w:rPr>
+          <w:b w:val="1"/>
+          <w:sz w:val="24"/>
+          <w:szCs w:val="24"/>
+        </w:rPr>
+      </w:pPr>
+      <w:r>
+        <w:rPr>
+          <w:b w:val="1"/>
+          <w:sz w:val="24"/>
+          <w:szCs w:val="24"/>
+          <w:rtl w:val="0"/>
+        </w:rPr>
+        <w:t xml:space="preserve">Restart the server:</w:t>
+      </w:r>
+    </w:p>
+    <w:p>
+      <w:pPr>
+        <w:contextualSpacing w:val="0"/>
+        <w:rPr/>
+      </w:pPr>
+      <w:r>
+        <w:rPr>
+          <w:rtl w:val="0"/>
+        </w:rPr>
+      </w:r>
+    </w:p>
+    <w:p>
+      <w:pPr>
+        <w:ind w:left="0" w:firstLine="0"/>
+        <w:contextualSpacing w:val="0"/>
+        <w:rPr/>
+      </w:pPr>
+      <w:r>
+        <w:rPr>
+          <w:rtl w:val="0"/>
+        </w:rPr>
+        <w:t xml:space="preserve">To restart the server using pre-built containers, open the controller application:</w:t>
+      </w:r>
+    </w:p>
+    <w:p>
+      <w:pPr>
+        <w:ind w:left="0" w:firstLine="0"/>
+        <w:contextualSpacing w:val="0"/>
+        <w:rPr/>
+      </w:pPr>
       <w:r>
         <w:rPr>
           <w:rFonts w:ascii="Consolas" w:cs="Consolas" w:eastAsia="Consolas" w:hAnsi="Consolas"/>
@@ -1376,83 +1573,61 @@
           <w:shd w:fill="282a36" w:val="clear"/>
           <w:rtl w:val="0"/>
         </w:rPr>
-        <w:t xml:space="preserve"> docker-compose up --build</w:t>
-      </w:r>
-      <w:r>
-        <w:rPr>
-          <w:rtl w:val="0"/>
-        </w:rPr>
-        <w:t xml:space="preserve"> </w:t>
-      </w:r>
-      <w:r>
-        <w:rPr/>
-        <w:drawing>
-          <wp:inline distB="114300" distT="114300" distL="114300" distR="114300">
-            <wp:extent cx="5943600" cy="2273300"/>
-            <wp:effectExtent b="0" l="0" r="0" t="0"/>
-            <wp:docPr id="3" name="image3.png"/>
-            <a:graphic>
-              <a:graphicData uri="http://schemas.openxmlformats.org/drawingml/2006/picture">
-                <pic:pic>
-                  <pic:nvPicPr>
-                    <pic:cNvPr id="0" name="image3.png"/>
-                    <pic:cNvPicPr preferRelativeResize="0"/>
-                  </pic:nvPicPr>
-                  <pic:blipFill>
-                    <a:blip r:embed="rId14"/>
-                    <a:srcRect b="0" l="0" r="0" t="0"/>
-                    <a:stretch>
-                      <a:fillRect/>
-                    </a:stretch>
-                  </pic:blipFill>
-                  <pic:spPr>
-                    <a:xfrm>
-                      <a:off x="0" y="0"/>
-                      <a:ext cx="5943600" cy="2273300"/>
-                    </a:xfrm>
-                    <a:prstGeom prst="rect"/>
-                    <a:ln/>
-                  </pic:spPr>
-                </pic:pic>
-              </a:graphicData>
-            </a:graphic>
-          </wp:inline>
-        </w:drawing>
-      </w:r>
-      <w:r>
-        <w:rPr>
-          <w:rtl w:val="0"/>
-        </w:rPr>
+        <w:t xml:space="preserve">./iron.sh</w:t>
+      </w:r>
+      <w:r>
+        <w:rPr>
+          <w:rtl w:val="0"/>
+        </w:rPr>
+        <w:t xml:space="preserve"> and then select </w:t>
+      </w:r>
+      <w:r>
+        <w:rPr>
+          <w:b w:val="1"/>
+          <w:rtl w:val="0"/>
+        </w:rPr>
+        <w:t xml:space="preserve">3</w:t>
+      </w:r>
+      <w:r>
+        <w:rPr>
+          <w:rtl w:val="0"/>
+        </w:rPr>
+        <w:t xml:space="preserve">.</w:t>
+      </w:r>
+    </w:p>
+    <w:p>
+      <w:pPr>
+        <w:ind w:left="0" w:firstLine="0"/>
+        <w:contextualSpacing w:val="0"/>
+        <w:rPr/>
+      </w:pPr>
+      <w:r>
+        <w:rPr>
+          <w:rtl w:val="0"/>
+        </w:rPr>
+      </w:r>
+    </w:p>
+    <w:p>
+      <w:pPr>
+        <w:ind w:left="0" w:firstLine="720"/>
+        <w:contextualSpacing w:val="0"/>
+        <w:jc w:val="left"/>
+        <w:rPr>
+          <w:b w:val="1"/>
+        </w:rPr>
+      </w:pPr>
+      <w:r>
+        <w:rPr>
+          <w:b w:val="1"/>
+          <w:rtl w:val="0"/>
+        </w:rPr>
+        <w:t xml:space="preserve">--- OR ---</w:t>
       </w:r>
     </w:p>
     <w:p>
       <w:pPr>
         <w:ind w:left="720" w:firstLine="0"/>
         <w:contextualSpacing w:val="0"/>
-        <w:rPr/>
-      </w:pPr>
-      <w:r>
-        <w:rPr>
-          <w:rtl w:val="0"/>
-        </w:rPr>
-      </w:r>
-    </w:p>
-    <w:p>
-      <w:pPr>
-        <w:ind w:left="720" w:firstLine="0"/>
-        <w:contextualSpacing w:val="0"/>
-        <w:rPr/>
-      </w:pPr>
-      <w:r>
-        <w:rPr>
-          <w:rtl w:val="0"/>
-        </w:rPr>
-      </w:r>
-    </w:p>
-    <w:p>
-      <w:pPr>
-        <w:ind w:left="720" w:hanging="720"/>
-        <w:contextualSpacing w:val="0"/>
         <w:jc w:val="center"/>
         <w:rPr/>
       </w:pPr>
@@ -1464,38 +1639,6 @@
     </w:p>
     <w:p>
       <w:pPr>
-        <w:ind w:left="720" w:hanging="720"/>
-        <w:contextualSpacing w:val="0"/>
-        <w:rPr>
-          <w:b w:val="1"/>
-          <w:sz w:val="24"/>
-          <w:szCs w:val="24"/>
-        </w:rPr>
-      </w:pPr>
-      <w:r>
-        <w:rPr>
-          <w:b w:val="1"/>
-          <w:sz w:val="24"/>
-          <w:szCs w:val="24"/>
-          <w:rtl w:val="0"/>
-        </w:rPr>
-        <w:t xml:space="preserve">In case of docker errors:</w:t>
-      </w:r>
-    </w:p>
-    <w:p>
-      <w:pPr>
-        <w:ind w:left="720" w:hanging="720"/>
-        <w:contextualSpacing w:val="0"/>
-        <w:rPr/>
-      </w:pPr>
-      <w:r>
-        <w:rPr>
-          <w:rtl w:val="0"/>
-        </w:rPr>
-      </w:r>
-    </w:p>
-    <w:p>
-      <w:pPr>
         <w:ind w:left="0" w:firstLine="0"/>
         <w:contextualSpacing w:val="0"/>
         <w:rPr/>
@@ -1504,8 +1647,15 @@
         <w:rPr>
           <w:rtl w:val="0"/>
         </w:rPr>
-        <w:t xml:space="preserve">Note: When docker is shut down improperly, it may result in errors launching containers in the future. Attempt this before launch in case of docker errors. If using Windows, instead of </w:t>
-      </w:r>
+        <w:t xml:space="preserve">To rebuild the containers before restarting the server, open the controller application:</w:t>
+      </w:r>
+    </w:p>
+    <w:p>
+      <w:pPr>
+        <w:ind w:left="0" w:firstLine="0"/>
+        <w:contextualSpacing w:val="0"/>
+        <w:rPr/>
+      </w:pPr>
       <w:r>
         <w:rPr>
           <w:rFonts w:ascii="Consolas" w:cs="Consolas" w:eastAsia="Consolas" w:hAnsi="Consolas"/>
@@ -1513,13 +1663,229 @@
           <w:shd w:fill="282a36" w:val="clear"/>
           <w:rtl w:val="0"/>
         </w:rPr>
-        <w:t xml:space="preserve">./dockerup.sh</w:t>
-      </w:r>
-      <w:r>
-        <w:rPr>
-          <w:rtl w:val="0"/>
-        </w:rPr>
-        <w:t xml:space="preserve"> follow the manual instructions.</w:t>
+        <w:t xml:space="preserve">./iron.sh</w:t>
+      </w:r>
+      <w:r>
+        <w:rPr>
+          <w:rtl w:val="0"/>
+        </w:rPr>
+        <w:t xml:space="preserve"> and then select </w:t>
+      </w:r>
+      <w:r>
+        <w:rPr>
+          <w:b w:val="1"/>
+          <w:rtl w:val="0"/>
+        </w:rPr>
+        <w:t xml:space="preserve">2</w:t>
+      </w:r>
+      <w:r>
+        <w:rPr>
+          <w:rtl w:val="0"/>
+        </w:rPr>
+        <w:t xml:space="preserve">.</w:t>
+      </w:r>
+    </w:p>
+    <w:p>
+      <w:pPr>
+        <w:ind w:left="720" w:firstLine="0"/>
+        <w:contextualSpacing w:val="0"/>
+        <w:rPr/>
+      </w:pPr>
+      <w:r>
+        <w:rPr>
+          <w:rtl w:val="0"/>
+        </w:rPr>
+      </w:r>
+    </w:p>
+    <w:p>
+      <w:pPr>
+        <w:ind w:left="720" w:firstLine="0"/>
+        <w:contextualSpacing w:val="0"/>
+        <w:rPr/>
+      </w:pPr>
+      <w:r>
+        <w:rPr>
+          <w:rtl w:val="0"/>
+        </w:rPr>
+      </w:r>
+    </w:p>
+    <w:p>
+      <w:pPr>
+        <w:ind w:left="720" w:hanging="720"/>
+        <w:contextualSpacing w:val="0"/>
+        <w:jc w:val="center"/>
+        <w:rPr/>
+      </w:pPr>
+      <w:r>
+        <w:rPr>
+          <w:rtl w:val="0"/>
+        </w:rPr>
+      </w:r>
+    </w:p>
+    <w:p>
+      <w:pPr>
+        <w:ind w:left="720" w:hanging="720"/>
+        <w:contextualSpacing w:val="0"/>
+        <w:rPr>
+          <w:b w:val="1"/>
+          <w:sz w:val="24"/>
+          <w:szCs w:val="24"/>
+        </w:rPr>
+      </w:pPr>
+      <w:r>
+        <w:rPr>
+          <w:b w:val="1"/>
+          <w:sz w:val="24"/>
+          <w:szCs w:val="24"/>
+          <w:rtl w:val="0"/>
+        </w:rPr>
+        <w:t xml:space="preserve">In case of docker errors:</w:t>
+      </w:r>
+    </w:p>
+    <w:p>
+      <w:pPr>
+        <w:ind w:left="720" w:hanging="720"/>
+        <w:contextualSpacing w:val="0"/>
+        <w:rPr/>
+      </w:pPr>
+      <w:r>
+        <w:rPr>
+          <w:rtl w:val="0"/>
+        </w:rPr>
+      </w:r>
+    </w:p>
+    <w:p>
+      <w:pPr>
+        <w:ind w:left="0" w:firstLine="0"/>
+        <w:contextualSpacing w:val="0"/>
+        <w:rPr/>
+      </w:pPr>
+      <w:r>
+        <w:rPr>
+          <w:rtl w:val="0"/>
+        </w:rPr>
+        <w:t xml:space="preserve">Note: When docker is shut down improperly, it may result in errors launching containers in the future. Attempt this before launch in case of docker errors. </w:t>
+      </w:r>
+    </w:p>
+    <w:p>
+      <w:pPr>
+        <w:ind w:left="0" w:firstLine="0"/>
+        <w:contextualSpacing w:val="0"/>
+        <w:rPr/>
+      </w:pPr>
+      <w:r>
+        <w:rPr>
+          <w:rtl w:val="0"/>
+        </w:rPr>
+        <w:t xml:space="preserve">Open the controller application </w:t>
+      </w:r>
+      <w:r>
+        <w:rPr>
+          <w:rFonts w:ascii="Consolas" w:cs="Consolas" w:eastAsia="Consolas" w:hAnsi="Consolas"/>
+          <w:color w:val="f8f8f2"/>
+          <w:shd w:fill="282a36" w:val="clear"/>
+          <w:rtl w:val="0"/>
+        </w:rPr>
+        <w:t xml:space="preserve">./iron.sh</w:t>
+      </w:r>
+      <w:r>
+        <w:rPr>
+          <w:rtl w:val="0"/>
+        </w:rPr>
+        <w:t xml:space="preserve"> and then select </w:t>
+      </w:r>
+      <w:r>
+        <w:rPr>
+          <w:b w:val="1"/>
+          <w:rtl w:val="0"/>
+        </w:rPr>
+        <w:t xml:space="preserve">9</w:t>
+      </w:r>
+      <w:r>
+        <w:rPr>
+          <w:rtl w:val="0"/>
+        </w:rPr>
+        <w:t xml:space="preserve">. Reopen ./iron.sh and select 1.</w:t>
+      </w:r>
+    </w:p>
+    <w:p>
+      <w:pPr>
+        <w:ind w:left="0" w:firstLine="0"/>
+        <w:contextualSpacing w:val="0"/>
+        <w:rPr/>
+      </w:pPr>
+      <w:r>
+        <w:rPr>
+          <w:rtl w:val="0"/>
+        </w:rPr>
+      </w:r>
+    </w:p>
+    <w:p>
+      <w:pPr>
+        <w:ind w:firstLine="720"/>
+        <w:contextualSpacing w:val="0"/>
+        <w:rPr>
+          <w:b w:val="1"/>
+        </w:rPr>
+      </w:pPr>
+      <w:r>
+        <w:rPr>
+          <w:b w:val="1"/>
+          <w:rtl w:val="0"/>
+        </w:rPr>
+        <w:t xml:space="preserve">--- OR ---</w:t>
+      </w:r>
+    </w:p>
+    <w:p>
+      <w:pPr>
+        <w:ind w:left="0" w:firstLine="0"/>
+        <w:contextualSpacing w:val="0"/>
+        <w:rPr/>
+      </w:pPr>
+      <w:r>
+        <w:rPr>
+          <w:rtl w:val="0"/>
+        </w:rPr>
+      </w:r>
+    </w:p>
+    <w:p>
+      <w:pPr>
+        <w:ind w:left="0" w:firstLine="0"/>
+        <w:contextualSpacing w:val="0"/>
+        <w:rPr/>
+      </w:pPr>
+      <w:r>
+        <w:rPr>
+          <w:rtl w:val="0"/>
+        </w:rPr>
+      </w:r>
+    </w:p>
+    <w:p>
+      <w:pPr>
+        <w:ind w:left="0" w:firstLine="0"/>
+        <w:contextualSpacing w:val="0"/>
+        <w:rPr/>
+      </w:pPr>
+      <w:r>
+        <w:rPr>
+          <w:rtl w:val="0"/>
+        </w:rPr>
+        <w:t xml:space="preserve">If using Windows, instead of </w:t>
+      </w:r>
+      <w:r>
+        <w:rPr>
+          <w:rFonts w:ascii="Consolas" w:cs="Consolas" w:eastAsia="Consolas" w:hAnsi="Consolas"/>
+          <w:color w:val="f8f8f2"/>
+          <w:shd w:fill="282a36" w:val="clear"/>
+          <w:rtl w:val="0"/>
+        </w:rPr>
+        <w:t xml:space="preserve">./iron.sh</w:t>
+      </w:r>
+      <w:r>
+        <w:rPr>
+          <w:rtl w:val="0"/>
+        </w:rPr>
+        <w:t xml:space="preserve"> do this before following the instructions to manually build and run containers.</w:t>
       </w:r>
     </w:p>
     <w:p>
@@ -1536,7 +1902,7 @@
     </w:p>
     <w:tbl>
       <w:tblPr>
-        <w:tblStyle w:val="Table1"/>
+        <w:tblStyle w:val="Table3"/>
         <w:jc w:val="left"/>
         <w:tblInd w:w="100.0" w:type="pct"/>
         <w:tblLayout w:type="fixed"/>
@@ -1593,8 +1959,6 @@
               <w:t xml:space="preserve">docker stop $(docker ps -aq)</w:t>
               <w:br w:type="textWrapping"/>
               <w:t xml:space="preserve">docker rm $(docker ps -aq)</w:t>
-              <w:br w:type="textWrapping"/>
-              <w:t xml:space="preserve">./dockerup.sh</w:t>
             </w:r>
             <w:r>
               <w:rPr>
@@ -2137,226 +2501,6 @@
       </w:rPr>
     </w:lvl>
   </w:abstractNum>
-  <w:abstractNum w:abstractNumId="5">
-    <w:lvl w:ilvl="0">
-      <w:start w:val="1"/>
-      <w:numFmt w:val="decimal"/>
-      <w:lvlText w:val="%1."/>
-      <w:lvlJc w:val="left"/>
-      <w:pPr>
-        <w:ind w:left="720" w:hanging="360"/>
-      </w:pPr>
-      <w:rPr>
-        <w:u w:val="none"/>
-      </w:rPr>
-    </w:lvl>
-    <w:lvl w:ilvl="1">
-      <w:start w:val="1"/>
-      <w:numFmt w:val="lowerLetter"/>
-      <w:lvlText w:val="%2."/>
-      <w:lvlJc w:val="left"/>
-      <w:pPr>
-        <w:ind w:left="1440" w:hanging="360"/>
-      </w:pPr>
-      <w:rPr>
-        <w:u w:val="none"/>
-      </w:rPr>
-    </w:lvl>
-    <w:lvl w:ilvl="2">
-      <w:start w:val="1"/>
-      <w:numFmt w:val="lowerRoman"/>
-      <w:lvlText w:val="%3."/>
-      <w:lvlJc w:val="right"/>
-      <w:pPr>
-        <w:ind w:left="2160" w:hanging="360"/>
-      </w:pPr>
-      <w:rPr>
-        <w:u w:val="none"/>
-      </w:rPr>
-    </w:lvl>
-    <w:lvl w:ilvl="3">
-      <w:start w:val="1"/>
-      <w:numFmt w:val="decimal"/>
-      <w:lvlText w:val="%4."/>
-      <w:lvlJc w:val="left"/>
-      <w:pPr>
-        <w:ind w:left="2880" w:hanging="360"/>
-      </w:pPr>
-      <w:rPr>
-        <w:u w:val="none"/>
-      </w:rPr>
-    </w:lvl>
-    <w:lvl w:ilvl="4">
-      <w:start w:val="1"/>
-      <w:numFmt w:val="lowerLetter"/>
-      <w:lvlText w:val="%5."/>
-      <w:lvlJc w:val="left"/>
-      <w:pPr>
-        <w:ind w:left="3600" w:hanging="360"/>
-      </w:pPr>
-      <w:rPr>
-        <w:u w:val="none"/>
-      </w:rPr>
-    </w:lvl>
-    <w:lvl w:ilvl="5">
-      <w:start w:val="1"/>
-      <w:numFmt w:val="lowerRoman"/>
-      <w:lvlText w:val="%6."/>
-      <w:lvlJc w:val="right"/>
-      <w:pPr>
-        <w:ind w:left="4320" w:hanging="360"/>
-      </w:pPr>
-      <w:rPr>
-        <w:u w:val="none"/>
-      </w:rPr>
-    </w:lvl>
-    <w:lvl w:ilvl="6">
-      <w:start w:val="1"/>
-      <w:numFmt w:val="decimal"/>
-      <w:lvlText w:val="%7."/>
-      <w:lvlJc w:val="left"/>
-      <w:pPr>
-        <w:ind w:left="5040" w:hanging="360"/>
-      </w:pPr>
-      <w:rPr>
-        <w:u w:val="none"/>
-      </w:rPr>
-    </w:lvl>
-    <w:lvl w:ilvl="7">
-      <w:start w:val="1"/>
-      <w:numFmt w:val="lowerLetter"/>
-      <w:lvlText w:val="%8."/>
-      <w:lvlJc w:val="left"/>
-      <w:pPr>
-        <w:ind w:left="5760" w:hanging="360"/>
-      </w:pPr>
-      <w:rPr>
-        <w:u w:val="none"/>
-      </w:rPr>
-    </w:lvl>
-    <w:lvl w:ilvl="8">
-      <w:start w:val="1"/>
-      <w:numFmt w:val="lowerRoman"/>
-      <w:lvlText w:val="%9."/>
-      <w:lvlJc w:val="right"/>
-      <w:pPr>
-        <w:ind w:left="6480" w:hanging="360"/>
-      </w:pPr>
-      <w:rPr>
-        <w:u w:val="none"/>
-      </w:rPr>
-    </w:lvl>
-  </w:abstractNum>
-  <w:abstractNum w:abstractNumId="6">
-    <w:lvl w:ilvl="0">
-      <w:start w:val="1"/>
-      <w:numFmt w:val="decimal"/>
-      <w:lvlText w:val="%1."/>
-      <w:lvlJc w:val="left"/>
-      <w:pPr>
-        <w:ind w:left="720" w:hanging="360"/>
-      </w:pPr>
-      <w:rPr>
-        <w:u w:val="none"/>
-      </w:rPr>
-    </w:lvl>
-    <w:lvl w:ilvl="1">
-      <w:start w:val="1"/>
-      <w:numFmt w:val="lowerLetter"/>
-      <w:lvlText w:val="%2."/>
-      <w:lvlJc w:val="left"/>
-      <w:pPr>
-        <w:ind w:left="1440" w:hanging="360"/>
-      </w:pPr>
-      <w:rPr>
-        <w:u w:val="none"/>
-      </w:rPr>
-    </w:lvl>
-    <w:lvl w:ilvl="2">
-      <w:start w:val="1"/>
-      <w:numFmt w:val="lowerRoman"/>
-      <w:lvlText w:val="%3."/>
-      <w:lvlJc w:val="right"/>
-      <w:pPr>
-        <w:ind w:left="2160" w:hanging="360"/>
-      </w:pPr>
-      <w:rPr>
-        <w:u w:val="none"/>
-      </w:rPr>
-    </w:lvl>
-    <w:lvl w:ilvl="3">
-      <w:start w:val="1"/>
-      <w:numFmt w:val="decimal"/>
-      <w:lvlText w:val="%4."/>
-      <w:lvlJc w:val="left"/>
-      <w:pPr>
-        <w:ind w:left="2880" w:hanging="360"/>
-      </w:pPr>
-      <w:rPr>
-        <w:u w:val="none"/>
-      </w:rPr>
-    </w:lvl>
-    <w:lvl w:ilvl="4">
-      <w:start w:val="1"/>
-      <w:numFmt w:val="lowerLetter"/>
-      <w:lvlText w:val="%5."/>
-      <w:lvlJc w:val="left"/>
-      <w:pPr>
-        <w:ind w:left="3600" w:hanging="360"/>
-      </w:pPr>
-      <w:rPr>
-        <w:u w:val="none"/>
-      </w:rPr>
-    </w:lvl>
-    <w:lvl w:ilvl="5">
-      <w:start w:val="1"/>
-      <w:numFmt w:val="lowerRoman"/>
-      <w:lvlText w:val="%6."/>
-      <w:lvlJc w:val="right"/>
-      <w:pPr>
-        <w:ind w:left="4320" w:hanging="360"/>
-      </w:pPr>
-      <w:rPr>
-        <w:u w:val="none"/>
-      </w:rPr>
-    </w:lvl>
-    <w:lvl w:ilvl="6">
-      <w:start w:val="1"/>
-      <w:numFmt w:val="decimal"/>
-      <w:lvlText w:val="%7."/>
-      <w:lvlJc w:val="left"/>
-      <w:pPr>
-        <w:ind w:left="5040" w:hanging="360"/>
-      </w:pPr>
-      <w:rPr>
-        <w:u w:val="none"/>
-      </w:rPr>
-    </w:lvl>
-    <w:lvl w:ilvl="7">
-      <w:start w:val="1"/>
-      <w:numFmt w:val="lowerLetter"/>
-      <w:lvlText w:val="%8."/>
-      <w:lvlJc w:val="left"/>
-      <w:pPr>
-        <w:ind w:left="5760" w:hanging="360"/>
-      </w:pPr>
-      <w:rPr>
-        <w:u w:val="none"/>
-      </w:rPr>
-    </w:lvl>
-    <w:lvl w:ilvl="8">
-      <w:start w:val="1"/>
-      <w:numFmt w:val="lowerRoman"/>
-      <w:lvlText w:val="%9."/>
-      <w:lvlJc w:val="right"/>
-      <w:pPr>
-        <w:ind w:left="6480" w:hanging="360"/>
-      </w:pPr>
-      <w:rPr>
-        <w:u w:val="none"/>
-      </w:rPr>
-    </w:lvl>
-  </w:abstractNum>
   <w:num w:numId="1">
     <w:abstractNumId w:val="1"/>
   </w:num>
@@ -2368,12 +2512,6 @@
   </w:num>
   <w:num w:numId="4">
     <w:abstractNumId w:val="4"/>
-  </w:num>
-  <w:num w:numId="5">
-    <w:abstractNumId w:val="5"/>
-  </w:num>
-  <w:num w:numId="6">
-    <w:abstractNumId w:val="6"/>
   </w:num>
 </w:numbering>
 </file>
@@ -2525,6 +2663,32 @@
     </w:rPr>
   </w:style>
   <w:style w:type="table" w:styleId="Table1">
+    <w:basedOn w:val="TableNormal"/>
+    <w:tblPr>
+      <w:tblStyleRowBandSize w:val="1"/>
+      <w:tblStyleColBandSize w:val="1"/>
+      <w:tblCellMar>
+        <w:top w:w="100.0" w:type="dxa"/>
+        <w:left w:w="100.0" w:type="dxa"/>
+        <w:bottom w:w="100.0" w:type="dxa"/>
+        <w:right w:w="100.0" w:type="dxa"/>
+      </w:tblCellMar>
+    </w:tblPr>
+  </w:style>
+  <w:style w:type="table" w:styleId="Table2">
+    <w:basedOn w:val="TableNormal"/>
+    <w:tblPr>
+      <w:tblStyleRowBandSize w:val="1"/>
+      <w:tblStyleColBandSize w:val="1"/>
+      <w:tblCellMar>
+        <w:top w:w="100.0" w:type="dxa"/>
+        <w:left w:w="100.0" w:type="dxa"/>
+        <w:bottom w:w="100.0" w:type="dxa"/>
+        <w:right w:w="100.0" w:type="dxa"/>
+      </w:tblCellMar>
+    </w:tblPr>
+  </w:style>
+  <w:style w:type="table" w:styleId="Table3">
     <w:basedOn w:val="TableNormal"/>
     <w:tblPr>
       <w:tblStyleRowBandSize w:val="1"/>

</xml_diff>